<commit_message>
Tweaked Encrypting The CRM Connection
</commit_message>
<xml_diff>
--- a/ReadMe/Configuring Test Script.docx
+++ b/ReadMe/Configuring Test Script.docx
@@ -17,17 +17,20 @@
       <w:r>
         <w:t>he Test Script Connecting t</w:t>
       </w:r>
+      <w:r>
+        <w:t xml:space="preserve">o CRM - need to run the </w:t>
+      </w:r>
+      <w:r>
+        <w:t>EncryptXrmConfiguration</w:t>
+      </w:r>
+      <w:r>
+        <w:t xml:space="preserve"> application and save the connection details into the root folder of the test project (the </w:t>
+      </w:r>
+      <w:r>
+        <w:t>Test</w:t>
+      </w:r>
       <w:bookmarkStart w:id="0" w:name="_GoBack"/>
       <w:bookmarkEnd w:id="0"/>
-      <w:r>
-        <w:t xml:space="preserve">o CRM - need to run the </w:t>
-      </w:r>
-      <w:r>
-        <w:t>EncryptXrmConfiguration</w:t>
-      </w:r>
-      <w:r>
-        <w:t xml:space="preserve"> application and save the connection details into the root folder of the test project (the </w:t>
-      </w:r>
       <w:r>
         <w:t>XrmConfiguration.xml</w:t>
       </w:r>

</xml_diff>